<commit_message>
creacion 03 Tipos de Precios
</commit_message>
<xml_diff>
--- a/3 - Inventarios/2 - Configuracion/02 Tipos de Productos.docx
+++ b/3 - Inventarios/2 - Configuracion/02 Tipos de Productos.docx
@@ -108,7 +108,7 @@
               <a:graphicData uri="http://schemas.openxmlformats.org/drawingml/2006/picture">
                 <pic:pic>
                   <pic:nvPicPr>
-                    <pic:cNvPr id="0" name="271649479.jpeg"/>
+                    <pic:cNvPr id="0" name="272123773.jpeg"/>
                     <pic:cNvPicPr/>
                   </pic:nvPicPr>
                   <pic:blipFill>
@@ -181,7 +181,7 @@
               <a:graphicData uri="http://schemas.openxmlformats.org/drawingml/2006/picture">
                 <pic:pic>
                   <pic:nvPicPr>
-                    <pic:cNvPr id="0" name="271675919.jpeg"/>
+                    <pic:cNvPr id="0" name="272123775.jpeg"/>
                     <pic:cNvPicPr/>
                   </pic:nvPicPr>
                   <pic:blipFill>
@@ -230,7 +230,7 @@
               <a:graphicData uri="http://schemas.openxmlformats.org/drawingml/2006/picture">
                 <pic:pic>
                   <pic:nvPicPr>
-                    <pic:cNvPr id="0" name="271675925.jpeg"/>
+                    <pic:cNvPr id="0" name="272123776.jpeg"/>
                     <pic:cNvPicPr/>
                   </pic:nvPicPr>
                   <pic:blipFill>
@@ -295,7 +295,7 @@
               <a:graphicData uri="http://schemas.openxmlformats.org/drawingml/2006/picture">
                 <pic:pic>
                   <pic:nvPicPr>
-                    <pic:cNvPr id="0" name="271675961.jpeg"/>
+                    <pic:cNvPr id="0" name="272123777.jpeg"/>
                     <pic:cNvPicPr/>
                   </pic:nvPicPr>
                   <pic:blipFill>
@@ -344,7 +344,7 @@
               <a:graphicData uri="http://schemas.openxmlformats.org/drawingml/2006/picture">
                 <pic:pic>
                   <pic:nvPicPr>
-                    <pic:cNvPr id="0" name="271675962.jpeg"/>
+                    <pic:cNvPr id="0" name="272123778.jpeg"/>
                     <pic:cNvPicPr/>
                   </pic:nvPicPr>
                   <pic:blipFill>
@@ -365,6 +365,14 @@
             </a:graphic>
           </wp:inline>
         </w:drawing>
+      </w:r>
+    </w:p>
+    <w:p>
+      <w:pPr>
+        <w:pStyle w:val="Heading1"/>
+      </w:pPr>
+      <w:r>
+        <w:t>Modificar Registros</w:t>
       </w:r>
     </w:p>
     <w:p>
@@ -422,7 +430,7 @@
               <a:graphicData uri="http://schemas.openxmlformats.org/drawingml/2006/picture">
                 <pic:pic>
                   <pic:nvPicPr>
-                    <pic:cNvPr id="0" name="271795452.jpeg"/>
+                    <pic:cNvPr id="0" name="272123780.jpeg"/>
                     <pic:cNvPicPr/>
                   </pic:nvPicPr>
                   <pic:blipFill>
@@ -471,7 +479,7 @@
               <a:graphicData uri="http://schemas.openxmlformats.org/drawingml/2006/picture">
                 <pic:pic>
                   <pic:nvPicPr>
-                    <pic:cNvPr id="0" name="271795453.jpeg"/>
+                    <pic:cNvPr id="0" name="272123781.jpeg"/>
                     <pic:cNvPicPr/>
                   </pic:nvPicPr>
                   <pic:blipFill>
@@ -536,7 +544,7 @@
               <a:graphicData uri="http://schemas.openxmlformats.org/drawingml/2006/picture">
                 <pic:pic>
                   <pic:nvPicPr>
-                    <pic:cNvPr id="0" name="271795454.jpeg"/>
+                    <pic:cNvPr id="0" name="272123782.jpeg"/>
                     <pic:cNvPicPr/>
                   </pic:nvPicPr>
                   <pic:blipFill>
@@ -561,6 +569,14 @@
     </w:p>
     <w:p>
       <w:pPr>
+        <w:pStyle w:val="Heading1"/>
+      </w:pPr>
+      <w:r>
+        <w:t>Exportar Tipos de Productos</w:t>
+      </w:r>
+    </w:p>
+    <w:p>
+      <w:pPr>
         <w:pStyle w:val="ListNumber"/>
       </w:pPr>
       <w:r>
@@ -576,7 +592,7 @@
       <w:r>
         <w:drawing>
           <wp:inline xmlns:a="http://schemas.openxmlformats.org/drawingml/2006/main" xmlns:pic="http://schemas.openxmlformats.org/drawingml/2006/picture">
-            <wp:extent cx="5486400" cy="3063240"/>
+            <wp:extent cx="5486400" cy="3067812"/>
             <wp:docPr id="9" name="Picture 9"/>
             <wp:cNvGraphicFramePr>
               <a:graphicFrameLocks noChangeAspect="1"/>
@@ -585,7 +601,7 @@
               <a:graphicData uri="http://schemas.openxmlformats.org/drawingml/2006/picture">
                 <pic:pic>
                   <pic:nvPicPr>
-                    <pic:cNvPr id="0" name="271811995.jpeg"/>
+                    <pic:cNvPr id="0" name="272123784.jpeg"/>
                     <pic:cNvPicPr/>
                   </pic:nvPicPr>
                   <pic:blipFill>
@@ -597,7 +613,7 @@
                   <pic:spPr>
                     <a:xfrm>
                       <a:off x="0" y="0"/>
-                      <a:ext cx="5486400" cy="3063240"/>
+                      <a:ext cx="5486400" cy="3067812"/>
                     </a:xfrm>
                     <a:prstGeom prst="rect"/>
                   </pic:spPr>
@@ -642,7 +658,7 @@
               <a:graphicData uri="http://schemas.openxmlformats.org/drawingml/2006/picture">
                 <pic:pic>
                   <pic:nvPicPr>
-                    <pic:cNvPr id="0" name="271811996.jpeg"/>
+                    <pic:cNvPr id="0" name="272123786.jpeg"/>
                     <pic:cNvPicPr/>
                   </pic:nvPicPr>
                   <pic:blipFill>
@@ -707,7 +723,7 @@
               <a:graphicData uri="http://schemas.openxmlformats.org/drawingml/2006/picture">
                 <pic:pic>
                   <pic:nvPicPr>
-                    <pic:cNvPr id="0" name="271811997.jpeg"/>
+                    <pic:cNvPr id="0" name="272123787.jpeg"/>
                     <pic:cNvPicPr/>
                   </pic:nvPicPr>
                   <pic:blipFill>
@@ -772,7 +788,7 @@
               <a:graphicData uri="http://schemas.openxmlformats.org/drawingml/2006/picture">
                 <pic:pic>
                   <pic:nvPicPr>
-                    <pic:cNvPr id="0" name="271812001.jpeg"/>
+                    <pic:cNvPr id="0" name="272123788.jpeg"/>
                     <pic:cNvPicPr/>
                   </pic:nvPicPr>
                   <pic:blipFill>
@@ -837,7 +853,7 @@
               <a:graphicData uri="http://schemas.openxmlformats.org/drawingml/2006/picture">
                 <pic:pic>
                   <pic:nvPicPr>
-                    <pic:cNvPr id="0" name="271812002.jpeg"/>
+                    <pic:cNvPr id="0" name="272123789.jpeg"/>
                     <pic:cNvPicPr/>
                   </pic:nvPicPr>
                   <pic:blipFill>
@@ -886,7 +902,7 @@
               <a:graphicData uri="http://schemas.openxmlformats.org/drawingml/2006/picture">
                 <pic:pic>
                   <pic:nvPicPr>
-                    <pic:cNvPr id="0" name="271812003.jpeg"/>
+                    <pic:cNvPr id="0" name="272123790.jpeg"/>
                     <pic:cNvPicPr/>
                   </pic:nvPicPr>
                   <pic:blipFill>
@@ -951,7 +967,7 @@
               <a:graphicData uri="http://schemas.openxmlformats.org/drawingml/2006/picture">
                 <pic:pic>
                   <pic:nvPicPr>
-                    <pic:cNvPr id="0" name="271969845.jpeg"/>
+                    <pic:cNvPr id="0" name="272123791.jpeg"/>
                     <pic:cNvPicPr/>
                   </pic:nvPicPr>
                   <pic:blipFill>
@@ -1000,7 +1016,7 @@
               <a:graphicData uri="http://schemas.openxmlformats.org/drawingml/2006/picture">
                 <pic:pic>
                   <pic:nvPicPr>
-                    <pic:cNvPr id="0" name="271812006.jpeg"/>
+                    <pic:cNvPr id="0" name="272123792.jpeg"/>
                     <pic:cNvPicPr/>
                   </pic:nvPicPr>
                   <pic:blipFill>
@@ -1065,7 +1081,7 @@
               <a:graphicData uri="http://schemas.openxmlformats.org/drawingml/2006/picture">
                 <pic:pic>
                   <pic:nvPicPr>
-                    <pic:cNvPr id="0" name="271812008.jpeg"/>
+                    <pic:cNvPr id="0" name="272123793.jpeg"/>
                     <pic:cNvPicPr/>
                   </pic:nvPicPr>
                   <pic:blipFill>
@@ -1114,7 +1130,7 @@
               <a:graphicData uri="http://schemas.openxmlformats.org/drawingml/2006/picture">
                 <pic:pic>
                   <pic:nvPicPr>
-                    <pic:cNvPr id="0" name="271982968.jpeg"/>
+                    <pic:cNvPr id="0" name="272123794.jpeg"/>
                     <pic:cNvPicPr/>
                   </pic:nvPicPr>
                   <pic:blipFill>
@@ -1163,7 +1179,7 @@
               <a:graphicData uri="http://schemas.openxmlformats.org/drawingml/2006/picture">
                 <pic:pic>
                   <pic:nvPicPr>
-                    <pic:cNvPr id="0" name="271812023.jpeg"/>
+                    <pic:cNvPr id="0" name="272123795.jpeg"/>
                     <pic:cNvPicPr/>
                   </pic:nvPicPr>
                   <pic:blipFill>
@@ -1217,6 +1233,14 @@
     </w:p>
     <w:p>
       <w:pPr>
+        <w:pStyle w:val="Heading1"/>
+      </w:pPr>
+      <w:r>
+        <w:t>Exportar Subcategorías</w:t>
+      </w:r>
+    </w:p>
+    <w:p>
+      <w:pPr>
         <w:pStyle w:val="ListNumber"/>
       </w:pPr>
       <w:r>
@@ -1241,7 +1265,7 @@
               <a:graphicData uri="http://schemas.openxmlformats.org/drawingml/2006/picture">
                 <pic:pic>
                   <pic:nvPicPr>
-                    <pic:cNvPr id="0" name="271946557.jpeg"/>
+                    <pic:cNvPr id="0" name="272123798.jpeg"/>
                     <pic:cNvPicPr/>
                   </pic:nvPicPr>
                   <pic:blipFill>

</xml_diff>